<commit_message>
updated resume with AZ-900 cert
</commit_message>
<xml_diff>
--- a/jaydatt Resume.docx
+++ b/jaydatt Resume.docx
@@ -2115,25 +2115,7 @@
                 <w:sz w:val="22"/>
                 <w:szCs w:val="22"/>
               </w:rPr>
-              <w:t xml:space="preserve">, </w:t>
-            </w:r>
-            <w:r>
-              <w:rPr>
-                <w:b/>
-                <w:bCs/>
-                <w:sz w:val="22"/>
-                <w:szCs w:val="22"/>
-              </w:rPr>
-              <w:t>Microservices</w:t>
-            </w:r>
-            <w:r>
-              <w:rPr>
-                <w:b/>
-                <w:bCs/>
-                <w:sz w:val="22"/>
-                <w:szCs w:val="22"/>
-              </w:rPr>
-              <w:t>.</w:t>
+              <w:t>, Microservices.</w:t>
             </w:r>
           </w:p>
         </w:tc>
@@ -5005,11 +4987,46 @@
     </w:tbl>
     <w:p>
       <w:pPr>
-        <w:rPr>
-          <w:sz w:val="22"/>
-          <w:szCs w:val="22"/>
-        </w:rPr>
-      </w:pPr>
+        <w:pStyle w:val="ListParagraph"/>
+        <w:rPr>
+          <w:sz w:val="22"/>
+          <w:szCs w:val="22"/>
+        </w:rPr>
+      </w:pPr>
+    </w:p>
+    <w:p>
+      <w:pPr>
+        <w:pStyle w:val="ListParagraph"/>
+        <w:numPr>
+          <w:ilvl w:val="0"/>
+          <w:numId w:val="15"/>
+        </w:numPr>
+        <w:rPr>
+          <w:sz w:val="22"/>
+          <w:szCs w:val="22"/>
+        </w:rPr>
+      </w:pPr>
+      <w:r>
+        <w:rPr>
+          <w:sz w:val="22"/>
+          <w:szCs w:val="22"/>
+        </w:rPr>
+        <w:t>Certificate of completion of course</w:t>
+      </w:r>
+      <w:r>
+        <w:rPr>
+          <w:sz w:val="22"/>
+          <w:szCs w:val="22"/>
+        </w:rPr>
+        <w:t xml:space="preserve"> Microsoft Azure Fundamental (AZ-900)</w:t>
+      </w:r>
+      <w:r>
+        <w:rPr>
+          <w:sz w:val="22"/>
+          <w:szCs w:val="22"/>
+        </w:rPr>
+        <w:t>.</w:t>
+      </w:r>
     </w:p>
     <w:p>
       <w:pPr>
@@ -6559,14 +6576,14 @@
         <v:path o:extrusionok="f" gradientshapeok="t" o:connecttype="rect"/>
         <o:lock v:ext="edit" aspectratio="t"/>
       </v:shapetype>
-      <v:shape id="_x0000_i1040" type="#_x0000_t75" style="width:164.25pt;height:92.25pt;visibility:visible;mso-wrap-style:square" o:bullet="t">
+      <v:shape id="_x0000_i1052" type="#_x0000_t75" style="width:164.25pt;height:92.25pt;visibility:visible;mso-wrap-style:square" o:bullet="t">
         <v:imagedata r:id="rId1" o:title=""/>
       </v:shape>
     </w:pict>
   </w:numPicBullet>
   <w:numPicBullet w:numPicBulletId="1">
     <w:pict>
-      <v:shape id="_x0000_i1041" type="#_x0000_t75" style="width:93pt;height:93pt;visibility:visible;mso-wrap-style:square" o:bullet="t">
+      <v:shape id="_x0000_i1053" type="#_x0000_t75" style="width:93pt;height:93pt;visibility:visible;mso-wrap-style:square" o:bullet="t">
         <v:imagedata r:id="rId2" o:title=""/>
       </v:shape>
     </w:pict>
@@ -10169,6 +10186,7 @@
   <w:style w:type="character" w:default="1" w:styleId="DefaultParagraphFont">
     <w:name w:val="Default Paragraph Font"/>
     <w:uiPriority w:val="1"/>
+    <w:semiHidden/>
     <w:unhideWhenUsed/>
   </w:style>
   <w:style w:type="table" w:default="1" w:styleId="TableNormal">
@@ -11054,10 +11072,6 @@
 </file>
 
 <file path=customXml/item1.xml><?xml version="1.0" encoding="utf-8"?>
-<b:Sources xmlns:b="http://schemas.openxmlformats.org/officeDocument/2006/bibliography" xmlns="http://schemas.openxmlformats.org/officeDocument/2006/bibliography" SelectedStyle="\APA.XSL" StyleName="APA"/>
-</file>
-
-<file path=customXml/item2.xml><?xml version="1.0" encoding="utf-8"?>
 <ct:contentTypeSchema xmlns:ct="http://schemas.microsoft.com/office/2006/metadata/contentType" xmlns:ma="http://schemas.microsoft.com/office/2006/metadata/properties/metaAttributes" ct:_="" ma:_="" ma:contentTypeName="Document" ma:contentTypeID="0x01010034F1A764BF19D641B5A5D5407AB2F904" ma:contentTypeVersion="11" ma:contentTypeDescription="Create a new document." ma:contentTypeScope="" ma:versionID="93c93d786b3da61d648165b35314e944">
   <xsd:schema xmlns:xsd="http://www.w3.org/2001/XMLSchema" xmlns:xs="http://www.w3.org/2001/XMLSchema" xmlns:p="http://schemas.microsoft.com/office/2006/metadata/properties" xmlns:ns3="36562f5d-1986-4292-bfeb-f772bfbbb8c8" xmlns:ns4="472b3455-20f3-424d-b3fb-90e4ebd1612b" targetNamespace="http://schemas.microsoft.com/office/2006/metadata/properties" ma:root="true" ma:fieldsID="13fb341d079d86879720cad12bdfd97e" ns3:_="" ns4:_="">
     <xsd:import namespace="36562f5d-1986-4292-bfeb-f772bfbbb8c8"/>
@@ -11266,15 +11280,11 @@
 </ct:contentTypeSchema>
 </file>
 
-<file path=customXml/item3.xml><?xml version="1.0" encoding="utf-8"?>
-<p:properties xmlns:p="http://schemas.microsoft.com/office/2006/metadata/properties" xmlns:xsi="http://www.w3.org/2001/XMLSchema-instance" xmlns:pc="http://schemas.microsoft.com/office/infopath/2007/PartnerControls">
-  <documentManagement>
-    <_activity xmlns="36562f5d-1986-4292-bfeb-f772bfbbb8c8" xsi:nil="true"/>
-  </documentManagement>
-</p:properties>
+<file path=customXml/item2.xml><?xml version="1.0" encoding="utf-8"?>
+<b:Sources xmlns:b="http://schemas.openxmlformats.org/officeDocument/2006/bibliography" xmlns="http://schemas.openxmlformats.org/officeDocument/2006/bibliography" SelectedStyle="\APA.XSL" StyleName="APA"/>
 </file>
 
-<file path=customXml/item4.xml><?xml version="1.0" encoding="utf-8"?>
+<file path=customXml/item3.xml><?xml version="1.0" encoding="utf-8"?>
 <?mso-contentType ?>
 <FormTemplates xmlns="http://schemas.microsoft.com/sharepoint/v3/contenttype/forms">
   <Display>DocumentLibraryForm</Display>
@@ -11283,15 +11293,15 @@
 </FormTemplates>
 </file>
 
-<file path=customXml/itemProps1.xml><?xml version="1.0" encoding="utf-8"?>
-<ds:datastoreItem xmlns:ds="http://schemas.openxmlformats.org/officeDocument/2006/customXml" ds:itemID="{F4C956D8-1AA8-40E8-9EC8-A6A213ACD67D}">
-  <ds:schemaRefs>
-    <ds:schemaRef ds:uri="http://schemas.openxmlformats.org/officeDocument/2006/bibliography"/>
-  </ds:schemaRefs>
-</ds:datastoreItem>
+<file path=customXml/item4.xml><?xml version="1.0" encoding="utf-8"?>
+<p:properties xmlns:p="http://schemas.microsoft.com/office/2006/metadata/properties" xmlns:xsi="http://www.w3.org/2001/XMLSchema-instance" xmlns:pc="http://schemas.microsoft.com/office/infopath/2007/PartnerControls">
+  <documentManagement>
+    <_activity xmlns="36562f5d-1986-4292-bfeb-f772bfbbb8c8" xsi:nil="true"/>
+  </documentManagement>
+</p:properties>
 </file>
 
-<file path=customXml/itemProps2.xml><?xml version="1.0" encoding="utf-8"?>
+<file path=customXml/itemProps1.xml><?xml version="1.0" encoding="utf-8"?>
 <ds:datastoreItem xmlns:ds="http://schemas.openxmlformats.org/officeDocument/2006/customXml" ds:itemID="{D00276AF-9DDB-47AB-A11A-168E72C0AE76}">
   <ds:schemaRefs>
     <ds:schemaRef ds:uri="http://schemas.microsoft.com/office/2006/metadata/contentType"/>
@@ -11310,7 +11320,23 @@
 </ds:datastoreItem>
 </file>
 
+<file path=customXml/itemProps2.xml><?xml version="1.0" encoding="utf-8"?>
+<ds:datastoreItem xmlns:ds="http://schemas.openxmlformats.org/officeDocument/2006/customXml" ds:itemID="{F4C956D8-1AA8-40E8-9EC8-A6A213ACD67D}">
+  <ds:schemaRefs>
+    <ds:schemaRef ds:uri="http://schemas.openxmlformats.org/officeDocument/2006/bibliography"/>
+  </ds:schemaRefs>
+</ds:datastoreItem>
+</file>
+
 <file path=customXml/itemProps3.xml><?xml version="1.0" encoding="utf-8"?>
+<ds:datastoreItem xmlns:ds="http://schemas.openxmlformats.org/officeDocument/2006/customXml" ds:itemID="{AC38A95A-463E-48C5-A79C-77E0DC6EBCB5}">
+  <ds:schemaRefs>
+    <ds:schemaRef ds:uri="http://schemas.microsoft.com/sharepoint/v3/contenttype/forms"/>
+  </ds:schemaRefs>
+</ds:datastoreItem>
+</file>
+
+<file path=customXml/itemProps4.xml><?xml version="1.0" encoding="utf-8"?>
 <ds:datastoreItem xmlns:ds="http://schemas.openxmlformats.org/officeDocument/2006/customXml" ds:itemID="{4B9DCB54-1DCE-4BA1-A0C6-33DD1E6477D0}">
   <ds:schemaRefs>
     <ds:schemaRef ds:uri="http://schemas.microsoft.com/office/2006/metadata/properties"/>
@@ -11318,12 +11344,4 @@
     <ds:schemaRef ds:uri="36562f5d-1986-4292-bfeb-f772bfbbb8c8"/>
   </ds:schemaRefs>
 </ds:datastoreItem>
-</file>
-
-<file path=customXml/itemProps4.xml><?xml version="1.0" encoding="utf-8"?>
-<ds:datastoreItem xmlns:ds="http://schemas.openxmlformats.org/officeDocument/2006/customXml" ds:itemID="{AC38A95A-463E-48C5-A79C-77E0DC6EBCB5}">
-  <ds:schemaRefs>
-    <ds:schemaRef ds:uri="http://schemas.microsoft.com/sharepoint/v3/contenttype/forms"/>
-  </ds:schemaRefs>
-</ds:datastoreItem>
 </file>
</xml_diff>